<commit_message>
This is the version where everything goes well!
</commit_message>
<xml_diff>
--- a/Practice/GitHubPractice.docx
+++ b/Practice/GitHubPractice.docx
@@ -4,19 +4,21 @@
   <w:body>
     <w:p>
       <w:r>
-        <w:t xml:space="preserve">This is my practice text for practicing using </w:t>
+        <w:t>This is my practice text for practicing using GitHub for version control.</w:t>
       </w:r>
-      <w:proofErr w:type="spellStart"/>
       <w:r>
-        <w:t>GitHub</w:t>
+        <w:t xml:space="preserve"> </w:t>
       </w:r>
-      <w:proofErr w:type="spellEnd"/>
-      <w:r>
-        <w:t xml:space="preserve"> for version control.</w:t>
-      </w:r>
+    </w:p>
+    <w:p/>
+    <w:p>
       <w:bookmarkStart w:id="0" w:name="_GoBack"/>
       <w:bookmarkEnd w:id="0"/>
+      <w:r>
+        <w:t>In this version of my GitHub career, I post this document to my GitHub account and all goes well. I bet I can even write some more lines of text that describe how happy I am with how well this all went!</w:t>
+      </w:r>
     </w:p>
+    <w:p/>
     <w:sectPr>
       <w:pgSz w:w="12240" w:h="15840"/>
       <w:pgMar w:top="1440" w:right="1800" w:bottom="1440" w:left="1800" w:header="708" w:footer="708" w:gutter="0"/>
@@ -182,6 +184,7 @@
   <w:style w:type="paragraph" w:default="1" w:styleId="Normal">
     <w:name w:val="Normal"/>
     <w:qFormat/>
+    <w:rsid w:val="00B67033"/>
   </w:style>
   <w:style w:type="character" w:default="1" w:styleId="DefaultParagraphFont">
     <w:name w:val="Default Paragraph Font"/>
@@ -368,6 +371,7 @@
   <w:style w:type="paragraph" w:default="1" w:styleId="Normal">
     <w:name w:val="Normal"/>
     <w:qFormat/>
+    <w:rsid w:val="00B67033"/>
   </w:style>
   <w:style w:type="character" w:default="1" w:styleId="DefaultParagraphFont">
     <w:name w:val="Default Paragraph Font"/>

</xml_diff>

<commit_message>
This is the tragic version where things don't go as planned :(
</commit_message>
<xml_diff>
--- a/Practice/GitHubPractice.docx
+++ b/Practice/GitHubPractice.docx
@@ -12,13 +12,84 @@
     </w:p>
     <w:p/>
     <w:p>
-      <w:bookmarkStart w:id="0" w:name="_GoBack"/>
-      <w:bookmarkEnd w:id="0"/>
       <w:r>
-        <w:t>In this version of my GitHub career, I post this document to my GitHub account and all goes well. I bet I can even write some more lines of text that describe how happy I am with how well this all went!</w:t>
+        <w:t xml:space="preserve">In this version of my GitHub career, I post this document to my GitHub account and </w:t>
+      </w:r>
+      <w:r>
+        <w:t>things go poorly. Oh no. I am upset and the GitKraken squid (octopus?) attacks me and I am dragged into the depths of the ocean, never to use GitHub again.</w:t>
       </w:r>
     </w:p>
     <w:p/>
+    <w:p>
+      <w:r>
+        <w:rPr>
+          <w:rFonts w:eastAsia="Times New Roman" w:cs="Times New Roman"/>
+          <w:noProof/>
+        </w:rPr>
+        <w:drawing>
+          <wp:inline distT="0" distB="0" distL="0" distR="0" wp14:anchorId="526B3FB8" wp14:editId="2FA3D815">
+            <wp:extent cx="3086100" cy="4114800"/>
+            <wp:effectExtent l="0" t="0" r="12700" b="0"/>
+            <wp:docPr id="3" name="photo_image_30658959" descr="https://images4-e.ravelrycache.com/uploads/mzjennylee/155569832/2013-01-31_20.01.21_medium2.jpg"/>
+            <wp:cNvGraphicFramePr>
+              <a:graphicFrameLocks xmlns:a="http://schemas.openxmlformats.org/drawingml/2006/main" noChangeAspect="1"/>
+            </wp:cNvGraphicFramePr>
+            <a:graphic xmlns:a="http://schemas.openxmlformats.org/drawingml/2006/main">
+              <a:graphicData uri="http://schemas.openxmlformats.org/drawingml/2006/picture">
+                <pic:pic xmlns:pic="http://schemas.openxmlformats.org/drawingml/2006/picture">
+                  <pic:nvPicPr>
+                    <pic:cNvPr id="0" name="photo_image_30658959" descr="https://images4-e.ravelrycache.com/uploads/mzjennylee/155569832/2013-01-31_20.01.21_medium2.jpg"/>
+                    <pic:cNvPicPr>
+                      <a:picLocks noChangeAspect="1" noChangeArrowheads="1"/>
+                    </pic:cNvPicPr>
+                  </pic:nvPicPr>
+                  <pic:blipFill>
+                    <a:blip r:embed="rId5">
+                      <a:extLst>
+                        <a:ext uri="{28A0092B-C50C-407E-A947-70E740481C1C}">
+                          <a14:useLocalDpi xmlns:a14="http://schemas.microsoft.com/office/drawing/2010/main" val="0"/>
+                        </a:ext>
+                      </a:extLst>
+                    </a:blip>
+                    <a:srcRect/>
+                    <a:stretch>
+                      <a:fillRect/>
+                    </a:stretch>
+                  </pic:blipFill>
+                  <pic:spPr bwMode="auto">
+                    <a:xfrm>
+                      <a:off x="0" y="0"/>
+                      <a:ext cx="3086100" cy="4114800"/>
+                    </a:xfrm>
+                    <a:prstGeom prst="rect">
+                      <a:avLst/>
+                    </a:prstGeom>
+                    <a:noFill/>
+                    <a:ln>
+                      <a:noFill/>
+                    </a:ln>
+                  </pic:spPr>
+                </pic:pic>
+              </a:graphicData>
+            </a:graphic>
+          </wp:inline>
+        </w:drawing>
+      </w:r>
+    </w:p>
+    <w:p/>
+    <w:p>
+      <w:r>
+        <w:t xml:space="preserve">(Source: </w:t>
+      </w:r>
+      <w:r>
+        <w:t>https://www.ravelry.com/patterns/library/cid-the-squid-knitted-squid-toy-pattern</w:t>
+      </w:r>
+      <w:r>
+        <w:t>)</w:t>
+      </w:r>
+      <w:bookmarkStart w:id="0" w:name="_GoBack"/>
+      <w:bookmarkEnd w:id="0"/>
+    </w:p>
     <w:sectPr>
       <w:pgSz w:w="12240" w:h="15840"/>
       <w:pgMar w:top="1440" w:right="1800" w:bottom="1440" w:left="1800" w:header="708" w:footer="708" w:gutter="0"/>
@@ -213,6 +284,33 @@
     <w:semiHidden/>
     <w:unhideWhenUsed/>
   </w:style>
+  <w:style w:type="paragraph" w:styleId="BalloonText">
+    <w:name w:val="Balloon Text"/>
+    <w:basedOn w:val="Normal"/>
+    <w:link w:val="BalloonTextChar"/>
+    <w:uiPriority w:val="99"/>
+    <w:semiHidden/>
+    <w:unhideWhenUsed/>
+    <w:rsid w:val="00FD3442"/>
+    <w:rPr>
+      <w:rFonts w:ascii="Lucida Grande" w:hAnsi="Lucida Grande"/>
+      <w:sz w:val="18"/>
+      <w:szCs w:val="18"/>
+    </w:rPr>
+  </w:style>
+  <w:style w:type="character" w:customStyle="1" w:styleId="BalloonTextChar">
+    <w:name w:val="Balloon Text Char"/>
+    <w:basedOn w:val="DefaultParagraphFont"/>
+    <w:link w:val="BalloonText"/>
+    <w:uiPriority w:val="99"/>
+    <w:semiHidden/>
+    <w:rsid w:val="00FD3442"/>
+    <w:rPr>
+      <w:rFonts w:ascii="Lucida Grande" w:hAnsi="Lucida Grande"/>
+      <w:sz w:val="18"/>
+      <w:szCs w:val="18"/>
+    </w:rPr>
+  </w:style>
 </w:styles>
 </file>
 
@@ -400,6 +498,33 @@
     <w:semiHidden/>
     <w:unhideWhenUsed/>
   </w:style>
+  <w:style w:type="paragraph" w:styleId="BalloonText">
+    <w:name w:val="Balloon Text"/>
+    <w:basedOn w:val="Normal"/>
+    <w:link w:val="BalloonTextChar"/>
+    <w:uiPriority w:val="99"/>
+    <w:semiHidden/>
+    <w:unhideWhenUsed/>
+    <w:rsid w:val="00FD3442"/>
+    <w:rPr>
+      <w:rFonts w:ascii="Lucida Grande" w:hAnsi="Lucida Grande"/>
+      <w:sz w:val="18"/>
+      <w:szCs w:val="18"/>
+    </w:rPr>
+  </w:style>
+  <w:style w:type="character" w:customStyle="1" w:styleId="BalloonTextChar">
+    <w:name w:val="Balloon Text Char"/>
+    <w:basedOn w:val="DefaultParagraphFont"/>
+    <w:link w:val="BalloonText"/>
+    <w:uiPriority w:val="99"/>
+    <w:semiHidden/>
+    <w:rsid w:val="00FD3442"/>
+    <w:rPr>
+      <w:rFonts w:ascii="Lucida Grande" w:hAnsi="Lucida Grande"/>
+      <w:sz w:val="18"/>
+      <w:szCs w:val="18"/>
+    </w:rPr>
+  </w:style>
 </w:styles>
 </file>
 

</xml_diff>